<commit_message>
Final doc version, added javadoc to Brick
</commit_message>
<xml_diff>
--- a/Documentation.DOCX
+++ b/Documentation.DOCX
@@ -374,8 +374,8 @@
         </w:rPr>
       </w:pPr>
       <w:r>
-        <w:object w:dxaOrig="4836" w:dyaOrig="3559">
-          <v:rect xmlns:o="urn:schemas-microsoft-com:office:office" xmlns:v="urn:schemas-microsoft-com:vml" id="rectole0000000000" style="width:241.800000pt;height:177.950000pt" o:preferrelative="t" o:ole="">
+        <w:object w:dxaOrig="4899" w:dyaOrig="3603">
+          <v:rect xmlns:o="urn:schemas-microsoft-com:office:office" xmlns:v="urn:schemas-microsoft-com:vml" id="rectole0000000000" style="width:244.950000pt;height:180.150000pt" o:preferrelative="t" o:ole="">
             <o:lock v:ext="edit"/>
             <v:imagedata xmlns:r="http://schemas.openxmlformats.org/officeDocument/2006/relationships" r:id="docRId1" o:title=""/>
           </v:rect>
@@ -409,8 +409,8 @@
         </w:rPr>
       </w:pPr>
       <w:r>
-        <w:object w:dxaOrig="4330" w:dyaOrig="3548">
-          <v:rect xmlns:o="urn:schemas-microsoft-com:office:office" xmlns:v="urn:schemas-microsoft-com:vml" id="rectole0000000001" style="width:216.500000pt;height:177.400000pt" o:preferrelative="t" o:ole="">
+        <w:object w:dxaOrig="4393" w:dyaOrig="3583">
+          <v:rect xmlns:o="urn:schemas-microsoft-com:office:office" xmlns:v="urn:schemas-microsoft-com:vml" id="rectole0000000001" style="width:219.650000pt;height:179.150000pt" o:preferrelative="t" o:ole="">
             <o:lock v:ext="edit"/>
             <v:imagedata xmlns:r="http://schemas.openxmlformats.org/officeDocument/2006/relationships" r:id="docRId3" o:title=""/>
           </v:rect>
@@ -778,8 +778,8 @@
         </w:rPr>
       </w:pPr>
       <w:r>
-        <w:object w:dxaOrig="357" w:dyaOrig="357">
-          <v:rect xmlns:o="urn:schemas-microsoft-com:office:office" xmlns:v="urn:schemas-microsoft-com:vml" id="rectole0000000002" style="width:17.850000pt;height:17.850000pt" o:preferrelative="t" o:ole="">
+        <w:object w:dxaOrig="364" w:dyaOrig="364">
+          <v:rect xmlns:o="urn:schemas-microsoft-com:office:office" xmlns:v="urn:schemas-microsoft-com:vml" id="rectole0000000002" style="width:18.200000pt;height:18.200000pt" o:preferrelative="t" o:ole="">
             <o:lock v:ext="edit"/>
             <v:imagedata xmlns:r="http://schemas.openxmlformats.org/officeDocument/2006/relationships" r:id="docRId5" o:title=""/>
           </v:rect>
@@ -850,8 +850,8 @@
         </w:rPr>
       </w:pPr>
       <w:r>
-        <w:object w:dxaOrig="576" w:dyaOrig="230">
-          <v:rect xmlns:o="urn:schemas-microsoft-com:office:office" xmlns:v="urn:schemas-microsoft-com:vml" id="rectole0000000003" style="width:28.800000pt;height:11.500000pt" o:preferrelative="t" o:ole="">
+        <w:object w:dxaOrig="587" w:dyaOrig="243">
+          <v:rect xmlns:o="urn:schemas-microsoft-com:office:office" xmlns:v="urn:schemas-microsoft-com:vml" id="rectole0000000003" style="width:29.350000pt;height:12.150000pt" o:preferrelative="t" o:ole="">
             <o:lock v:ext="edit"/>
             <v:imagedata xmlns:r="http://schemas.openxmlformats.org/officeDocument/2006/relationships" r:id="docRId7" o:title=""/>
           </v:rect>
@@ -922,8 +922,8 @@
         </w:rPr>
       </w:pPr>
       <w:r>
-        <w:object w:dxaOrig="576" w:dyaOrig="230">
-          <v:rect xmlns:o="urn:schemas-microsoft-com:office:office" xmlns:v="urn:schemas-microsoft-com:vml" id="rectole0000000004" style="width:28.800000pt;height:11.500000pt" o:preferrelative="t" o:ole="">
+        <w:object w:dxaOrig="587" w:dyaOrig="243">
+          <v:rect xmlns:o="urn:schemas-microsoft-com:office:office" xmlns:v="urn:schemas-microsoft-com:vml" id="rectole0000000004" style="width:29.350000pt;height:12.150000pt" o:preferrelative="t" o:ole="">
             <o:lock v:ext="edit"/>
             <v:imagedata xmlns:r="http://schemas.openxmlformats.org/officeDocument/2006/relationships" r:id="docRId9" o:title=""/>
           </v:rect>
@@ -1396,7 +1396,7 @@
           <w:sz w:val="28"/>
           <w:shd w:fill="auto" w:val="clear"/>
         </w:rPr>
-        <w:t xml:space="preserve">Цеглини</w:t>
+        <w:t xml:space="preserve">Проектування</w:t>
       </w:r>
     </w:p>
     <w:p>
@@ -1426,7 +1426,7 @@
           <w:sz w:val="28"/>
           <w:shd w:fill="auto" w:val="clear"/>
         </w:rPr>
-        <w:t xml:space="preserve">Спрайти</w:t>
+        <w:t xml:space="preserve">Цеглини</w:t>
       </w:r>
     </w:p>
     <w:p>
@@ -1456,7 +1456,7 @@
           <w:sz w:val="28"/>
           <w:shd w:fill="auto" w:val="clear"/>
         </w:rPr>
-        <w:t xml:space="preserve">Рівні</w:t>
+        <w:t xml:space="preserve">Спрайти</w:t>
       </w:r>
     </w:p>
     <w:p>
@@ -1486,7 +1486,7 @@
           <w:sz w:val="28"/>
           <w:shd w:fill="auto" w:val="clear"/>
         </w:rPr>
-        <w:t xml:space="preserve">Бонуси</w:t>
+        <w:t xml:space="preserve">Рівні</w:t>
       </w:r>
     </w:p>
     <w:p>
@@ -1516,7 +1516,7 @@
           <w:sz w:val="28"/>
           <w:shd w:fill="auto" w:val="clear"/>
         </w:rPr>
-        <w:t xml:space="preserve">Звук</w:t>
+        <w:t xml:space="preserve">Бонуси</w:t>
       </w:r>
     </w:p>
     <w:p>
@@ -1546,29 +1546,37 @@
           <w:sz w:val="28"/>
           <w:shd w:fill="auto" w:val="clear"/>
         </w:rPr>
-        <w:t xml:space="preserve">Ігровий інтерфейс (</w:t>
-      </w:r>
-      <w:r>
-        <w:rPr>
-          <w:rFonts w:ascii="Calibri" w:hAnsi="Calibri" w:cs="Calibri" w:eastAsia="Calibri"/>
-          <w:color w:val="auto"/>
-          <w:spacing w:val="0"/>
-          <w:position w:val="0"/>
-          <w:sz w:val="28"/>
-          <w:shd w:fill="auto" w:val="clear"/>
-        </w:rPr>
-        <w:t xml:space="preserve">GameBar</w:t>
-      </w:r>
-      <w:r>
-        <w:rPr>
-          <w:rFonts w:ascii="Calibri" w:hAnsi="Calibri" w:cs="Calibri" w:eastAsia="Calibri"/>
-          <w:color w:val="auto"/>
-          <w:spacing w:val="0"/>
-          <w:position w:val="0"/>
-          <w:sz w:val="28"/>
-          <w:shd w:fill="auto" w:val="clear"/>
-        </w:rPr>
-        <w:t xml:space="preserve">)</w:t>
+        <w:t xml:space="preserve">Звук</w:t>
+      </w:r>
+    </w:p>
+    <w:p>
+      <w:pPr>
+        <w:numPr>
+          <w:ilvl w:val="0"/>
+          <w:numId w:val="15"/>
+        </w:numPr>
+        <w:spacing w:before="0" w:after="160" w:line="259"/>
+        <w:ind w:right="0" w:left="720" w:hanging="360"/>
+        <w:jc w:val="left"/>
+        <w:rPr>
+          <w:rFonts w:ascii="Calibri" w:hAnsi="Calibri" w:cs="Calibri" w:eastAsia="Calibri"/>
+          <w:color w:val="auto"/>
+          <w:spacing w:val="0"/>
+          <w:position w:val="0"/>
+          <w:sz w:val="28"/>
+          <w:shd w:fill="auto" w:val="clear"/>
+        </w:rPr>
+      </w:pPr>
+      <w:r>
+        <w:rPr>
+          <w:rFonts w:ascii="Calibri" w:hAnsi="Calibri" w:cs="Calibri" w:eastAsia="Calibri"/>
+          <w:color w:val="auto"/>
+          <w:spacing w:val="0"/>
+          <w:position w:val="0"/>
+          <w:sz w:val="28"/>
+          <w:shd w:fill="auto" w:val="clear"/>
+        </w:rPr>
+        <w:t xml:space="preserve">Ігровий інтерфейс (GameBar)</w:t>
       </w:r>
     </w:p>
     <w:p>
@@ -2401,8 +2409,8 @@
         </w:rPr>
       </w:pPr>
       <w:r>
-        <w:object w:dxaOrig="4836" w:dyaOrig="3559">
-          <v:rect xmlns:o="urn:schemas-microsoft-com:office:office" xmlns:v="urn:schemas-microsoft-com:vml" id="rectole0000000005" style="width:241.800000pt;height:177.950000pt" o:preferrelative="t" o:ole="">
+        <w:object w:dxaOrig="4899" w:dyaOrig="3603">
+          <v:rect xmlns:o="urn:schemas-microsoft-com:office:office" xmlns:v="urn:schemas-microsoft-com:vml" id="rectole0000000005" style="width:244.950000pt;height:180.150000pt" o:preferrelative="t" o:ole="">
             <o:lock v:ext="edit"/>
             <v:imagedata xmlns:r="http://schemas.openxmlformats.org/officeDocument/2006/relationships" r:id="docRId11" o:title=""/>
           </v:rect>
@@ -2462,8 +2470,8 @@
         </w:rPr>
       </w:pPr>
       <w:r>
-        <w:object w:dxaOrig="3122" w:dyaOrig="2574">
-          <v:rect xmlns:o="urn:schemas-microsoft-com:office:office" xmlns:v="urn:schemas-microsoft-com:vml" id="rectole0000000006" style="width:156.100000pt;height:128.700000pt" o:preferrelative="t" o:ole="">
+        <w:object w:dxaOrig="3158" w:dyaOrig="2611">
+          <v:rect xmlns:o="urn:schemas-microsoft-com:office:office" xmlns:v="urn:schemas-microsoft-com:vml" id="rectole0000000006" style="width:157.900000pt;height:130.550000pt" o:preferrelative="t" o:ole="">
             <o:lock v:ext="edit"/>
             <v:imagedata xmlns:r="http://schemas.openxmlformats.org/officeDocument/2006/relationships" r:id="docRId13" o:title=""/>
           </v:rect>
@@ -2479,18 +2487,7 @@
           <w:sz w:val="28"/>
           <w:shd w:fill="auto" w:val="clear"/>
         </w:rPr>
-        <w:t xml:space="preserve">П</w:t>
-      </w:r>
-      <w:r>
-        <w:rPr>
-          <w:rFonts w:ascii="Calibri" w:hAnsi="Calibri" w:cs="Calibri" w:eastAsia="Calibri"/>
-          <w:color w:val="auto"/>
-          <w:spacing w:val="0"/>
-          <w:position w:val="0"/>
-          <w:sz w:val="28"/>
-          <w:shd w:fill="auto" w:val="clear"/>
-        </w:rPr>
-        <w:t xml:space="preserve">ісля втрати всіх життів гравець потрапляє в меню кінця гри. Гравець може продовжити з того самого рівня  на якому закінчив, натиснувши на Restart, але не матиме ні одного життя.</w:t>
+        <w:t xml:space="preserve">Після втрати всіх життів гравець потрапляє в меню кінця гри. Гравець може продовжити з того самого рівня  на якому закінчив, натиснувши на Restart, але не матиме ні одного життя.</w:t>
       </w:r>
     </w:p>
     <w:p>
@@ -2508,8 +2505,8 @@
         </w:rPr>
       </w:pPr>
       <w:r>
-        <w:object w:dxaOrig="3306" w:dyaOrig="2793">
-          <v:rect xmlns:o="urn:schemas-microsoft-com:office:office" xmlns:v="urn:schemas-microsoft-com:vml" id="rectole0000000007" style="width:165.300000pt;height:139.650000pt" o:preferrelative="t" o:ole="">
+        <w:object w:dxaOrig="3340" w:dyaOrig="2834">
+          <v:rect xmlns:o="urn:schemas-microsoft-com:office:office" xmlns:v="urn:schemas-microsoft-com:vml" id="rectole0000000007" style="width:167.000000pt;height:141.700000pt" o:preferrelative="t" o:ole="">
             <o:lock v:ext="edit"/>
             <v:imagedata xmlns:r="http://schemas.openxmlformats.org/officeDocument/2006/relationships" r:id="docRId15" o:title=""/>
           </v:rect>
@@ -2719,139 +2716,20 @@
           <w:sz w:val="28"/>
           <w:shd w:fill="auto" w:val="clear"/>
         </w:rPr>
-        <w:t xml:space="preserve">2. Проблема проектування. Хотілось максимально відділити основний клас від ігрової логіки, від створення меню та від зайвих відповідальностей(вроді івентів на нажим кнопок), лишити там тільки логіку взаємодії об'єктів. Але через те, що основний клас наслідується від </w:t>
-      </w:r>
-      <w:r>
-        <w:rPr>
-          <w:rFonts w:ascii="Calibri" w:hAnsi="Calibri" w:cs="Calibri" w:eastAsia="Calibri"/>
-          <w:color w:val="auto"/>
-          <w:spacing w:val="0"/>
-          <w:position w:val="0"/>
-          <w:sz w:val="28"/>
-          <w:shd w:fill="auto" w:val="clear"/>
-        </w:rPr>
-        <w:t xml:space="preserve">GraphicsProgram</w:t>
-      </w:r>
-      <w:r>
-        <w:rPr>
-          <w:rFonts w:ascii="Calibri" w:hAnsi="Calibri" w:cs="Calibri" w:eastAsia="Calibri"/>
-          <w:color w:val="auto"/>
-          <w:spacing w:val="0"/>
-          <w:position w:val="0"/>
-          <w:sz w:val="28"/>
-          <w:shd w:fill="auto" w:val="clear"/>
-        </w:rPr>
-        <w:t xml:space="preserve">(який надає можливість роботи з графікою) і вхідна точка програми знаходиться саме в цьому классі(б</w:t>
-      </w:r>
-      <w:r>
-        <w:rPr>
-          <w:rFonts w:ascii="Calibri" w:hAnsi="Calibri" w:cs="Calibri" w:eastAsia="Calibri"/>
-          <w:color w:val="auto"/>
-          <w:spacing w:val="0"/>
-          <w:position w:val="0"/>
-          <w:sz w:val="28"/>
-          <w:shd w:fill="auto" w:val="clear"/>
-        </w:rPr>
-        <w:t xml:space="preserve">ібліотека викликає </w:t>
-      </w:r>
-      <w:r>
-        <w:rPr>
-          <w:rFonts w:ascii="Calibri" w:hAnsi="Calibri" w:cs="Calibri" w:eastAsia="Calibri"/>
-          <w:color w:val="auto"/>
-          <w:spacing w:val="0"/>
-          <w:position w:val="0"/>
-          <w:sz w:val="28"/>
-          <w:shd w:fill="auto" w:val="clear"/>
-        </w:rPr>
-        <w:t xml:space="preserve">Arkanoid.run</w:t>
-      </w:r>
-      <w:r>
-        <w:rPr>
-          <w:rFonts w:ascii="Calibri" w:hAnsi="Calibri" w:cs="Calibri" w:eastAsia="Calibri"/>
-          <w:color w:val="auto"/>
-          <w:spacing w:val="0"/>
-          <w:position w:val="0"/>
-          <w:sz w:val="28"/>
-          <w:shd w:fill="auto" w:val="clear"/>
-        </w:rPr>
-        <w:t xml:space="preserve">),</w:t>
-      </w:r>
-      <w:r>
-        <w:rPr>
-          <w:rFonts w:ascii="Calibri" w:hAnsi="Calibri" w:cs="Calibri" w:eastAsia="Calibri"/>
-          <w:color w:val="auto"/>
-          <w:spacing w:val="0"/>
-          <w:position w:val="0"/>
-          <w:sz w:val="28"/>
-          <w:shd w:fill="auto" w:val="clear"/>
-        </w:rPr>
-        <w:t xml:space="preserve"> </w:t>
-      </w:r>
-      <w:r>
-        <w:rPr>
-          <w:rFonts w:ascii="Calibri" w:hAnsi="Calibri" w:cs="Calibri" w:eastAsia="Calibri"/>
-          <w:color w:val="auto"/>
-          <w:spacing w:val="0"/>
-          <w:position w:val="0"/>
-          <w:sz w:val="28"/>
-          <w:shd w:fill="auto" w:val="clear"/>
-        </w:rPr>
-        <w:t xml:space="preserve">ми були змушені лишити основний цикл ,який розподіляє системний час в цьому класі. Повністю відділити рівень без використання масивів виявилось взагалі неможливим. Відділити користувацький ввід від основного класу просто не вдалось: пробували різними методами, але робочим виявився тільки один.</w:t>
+        <w:t xml:space="preserve">2. </w:t>
+      </w:r>
+      <w:r>
+        <w:rPr>
+          <w:rFonts w:ascii="Calibri" w:hAnsi="Calibri" w:cs="Calibri" w:eastAsia="Calibri"/>
+          <w:color w:val="auto"/>
+          <w:spacing w:val="0"/>
+          <w:position w:val="0"/>
+          <w:sz w:val="28"/>
+          <w:shd w:fill="auto" w:val="clear"/>
+        </w:rPr>
+        <w:t xml:space="preserve">Проблема проектування. Хотілось максимально відділити основний клас від ігрової логіки, від створення меню та від зайвих відповідальностей(вроді івентів на нажим кнопок), лишити там тільки логіку взаємодії об'єктів. Але через те, що основний клас наслідується від GraphicsProgram(який надає можливість роботи з графікою) і вхідна точка програми знаходиться саме в цьому классі(бібліотека викликає Arkanoid.run), ми були змушені лишити основний цикл ,який розподіляє системний час в цьому класі. Повністю відділити рівень без використання масивів виявилось взагалі неможливим. Відділити користувацький ввід від основного класу просто не вдалось: пробували різними методами, але робочим виявився тільки один.</w:t>
         <w:br/>
-      </w:r>
-      <w:r>
-        <w:rPr>
-          <w:rFonts w:ascii="Calibri" w:hAnsi="Calibri" w:cs="Calibri" w:eastAsia="Calibri"/>
-          <w:color w:val="auto"/>
-          <w:spacing w:val="0"/>
-          <w:position w:val="0"/>
-          <w:sz w:val="28"/>
-          <w:shd w:fill="auto" w:val="clear"/>
-        </w:rPr>
-        <w:t xml:space="preserve">3. </w:t>
-      </w:r>
-      <w:r>
-        <w:rPr>
-          <w:rFonts w:ascii="Calibri" w:hAnsi="Calibri" w:cs="Calibri" w:eastAsia="Calibri"/>
-          <w:color w:val="auto"/>
-          <w:spacing w:val="0"/>
-          <w:position w:val="0"/>
-          <w:sz w:val="28"/>
-          <w:shd w:fill="auto" w:val="clear"/>
-        </w:rPr>
-        <w:t xml:space="preserve">Однопоточність, відсутність масивів. Прийшлось обмежуватись мінімумом рухомих об'єктів. Тому, на екрані може існувати </w:t>
-      </w:r>
-      <w:r>
-        <w:rPr>
-          <w:rFonts w:ascii="Calibri" w:hAnsi="Calibri" w:cs="Calibri" w:eastAsia="Calibri"/>
-          <w:color w:val="auto"/>
-          <w:spacing w:val="0"/>
-          <w:position w:val="0"/>
-          <w:sz w:val="28"/>
-          <w:shd w:fill="auto" w:val="clear"/>
-        </w:rPr>
-        <w:t xml:space="preserve">максимум</w:t>
-      </w:r>
-      <w:r>
-        <w:rPr>
-          <w:rFonts w:ascii="Calibri" w:hAnsi="Calibri" w:cs="Calibri" w:eastAsia="Calibri"/>
-          <w:color w:val="auto"/>
-          <w:spacing w:val="0"/>
-          <w:position w:val="0"/>
-          <w:sz w:val="28"/>
-          <w:shd w:fill="auto" w:val="clear"/>
-        </w:rPr>
-        <w:t xml:space="preserve"> 1 бонус. </w:t>
-      </w:r>
-      <w:r>
-        <w:rPr>
-          <w:rFonts w:ascii="Calibri" w:hAnsi="Calibri" w:cs="Calibri" w:eastAsia="Calibri"/>
-          <w:color w:val="auto"/>
-          <w:spacing w:val="0"/>
-          <w:position w:val="0"/>
-          <w:sz w:val="28"/>
-          <w:shd w:fill="auto" w:val="clear"/>
-        </w:rPr>
+        <w:t xml:space="preserve">3. Однопоточність, відсутність масивів. Прийшлось обмежуватись мінімумом рухомих об'єктів. Тому, на екрані може існувати максимум 1 бонус. </w:t>
         <w:br/>
       </w:r>
     </w:p>

</xml_diff>